<commit_message>
update laporan project 3
</commit_message>
<xml_diff>
--- a/Laporan Project 3.docx
+++ b/Laporan Project 3.docx
@@ -319,27 +319,17 @@
           <w:b/>
           <w:szCs w:val="24"/>
         </w:rPr>
-        <w:t xml:space="preserve"> </w:t>
-      </w:r>
-      <w:proofErr w:type="gramStart"/>
+        <w:t xml:space="preserve"> ( </w:t>
+      </w:r>
       <w:r>
         <w:rPr>
           <w:rFonts w:cs="Times New Roman"/>
           <w:b/>
           <w:szCs w:val="24"/>
-        </w:rPr>
-        <w:t xml:space="preserve">( </w:t>
-      </w:r>
-      <w:r>
-        <w:rPr>
-          <w:rFonts w:cs="Times New Roman"/>
-          <w:b/>
-          <w:szCs w:val="24"/>
           <w:lang w:val="en-US"/>
         </w:rPr>
         <w:t>1122140093</w:t>
       </w:r>
-      <w:proofErr w:type="gramEnd"/>
       <w:r>
         <w:rPr>
           <w:rFonts w:cs="Times New Roman"/>
@@ -396,27 +386,17 @@
           <w:b/>
           <w:szCs w:val="24"/>
         </w:rPr>
-        <w:t xml:space="preserve"> </w:t>
-      </w:r>
-      <w:proofErr w:type="gramStart"/>
+        <w:t xml:space="preserve"> ( </w:t>
+      </w:r>
       <w:r>
         <w:rPr>
           <w:rFonts w:cs="Times New Roman"/>
           <w:b/>
           <w:szCs w:val="24"/>
-        </w:rPr>
-        <w:t xml:space="preserve">( </w:t>
-      </w:r>
-      <w:r>
-        <w:rPr>
-          <w:rFonts w:cs="Times New Roman"/>
-          <w:b/>
-          <w:szCs w:val="24"/>
           <w:lang w:val="en-US"/>
         </w:rPr>
         <w:t>1122140090</w:t>
       </w:r>
-      <w:proofErr w:type="gramEnd"/>
       <w:r>
         <w:rPr>
           <w:rFonts w:cs="Times New Roman"/>
@@ -464,27 +444,7 @@
           <w:szCs w:val="24"/>
           <w:lang w:val="en-US"/>
         </w:rPr>
-        <w:t xml:space="preserve"> </w:t>
-      </w:r>
-      <w:proofErr w:type="gramStart"/>
-      <w:r>
-        <w:rPr>
-          <w:rFonts w:cs="Times New Roman"/>
-          <w:b/>
-          <w:szCs w:val="24"/>
-          <w:lang w:val="en-US"/>
-        </w:rPr>
-        <w:t>( 1122140109</w:t>
-      </w:r>
-      <w:proofErr w:type="gramEnd"/>
-      <w:r>
-        <w:rPr>
-          <w:rFonts w:cs="Times New Roman"/>
-          <w:b/>
-          <w:szCs w:val="24"/>
-          <w:lang w:val="en-US"/>
-        </w:rPr>
-        <w:t xml:space="preserve"> )</w:t>
+        <w:t xml:space="preserve"> ( 1122140109 )</w:t>
       </w:r>
     </w:p>
     <w:p>
@@ -804,8 +764,8 @@
           <w:lang w:val="en-US"/>
         </w:rPr>
       </w:pPr>
-      <w:bookmarkStart w:id="0" w:name="_Toc202694452"/>
-      <w:bookmarkStart w:id="1" w:name="_Toc146733338"/>
+      <w:bookmarkStart w:id="0" w:name="_Toc146733338"/>
+      <w:bookmarkStart w:id="1" w:name="_Toc202885964"/>
       <w:r>
         <w:rPr>
           <w:rFonts w:ascii="Times New Roman" w:hAnsi="Times New Roman" w:cs="Times New Roman"/>
@@ -868,7 +828,7 @@
         </w:rPr>
         <w:t>3</w:t>
       </w:r>
-      <w:bookmarkEnd w:id="0"/>
+      <w:bookmarkEnd w:id="1"/>
     </w:p>
     <w:p>
       <w:pPr>
@@ -970,27 +930,17 @@
           <w:b/>
           <w:szCs w:val="24"/>
         </w:rPr>
-        <w:t xml:space="preserve"> </w:t>
-      </w:r>
-      <w:proofErr w:type="gramStart"/>
+        <w:t xml:space="preserve"> ( </w:t>
+      </w:r>
       <w:r>
         <w:rPr>
           <w:rFonts w:cs="Times New Roman"/>
           <w:b/>
           <w:szCs w:val="24"/>
-        </w:rPr>
-        <w:t xml:space="preserve">( </w:t>
-      </w:r>
-      <w:r>
-        <w:rPr>
-          <w:rFonts w:cs="Times New Roman"/>
-          <w:b/>
-          <w:szCs w:val="24"/>
           <w:lang w:val="en-US"/>
         </w:rPr>
         <w:t>1122140093</w:t>
       </w:r>
-      <w:proofErr w:type="gramEnd"/>
       <w:r>
         <w:rPr>
           <w:rFonts w:cs="Times New Roman"/>
@@ -1047,27 +997,17 @@
           <w:b/>
           <w:szCs w:val="24"/>
         </w:rPr>
-        <w:t xml:space="preserve"> </w:t>
-      </w:r>
-      <w:proofErr w:type="gramStart"/>
+        <w:t xml:space="preserve"> ( </w:t>
+      </w:r>
       <w:r>
         <w:rPr>
           <w:rFonts w:cs="Times New Roman"/>
           <w:b/>
           <w:szCs w:val="24"/>
-        </w:rPr>
-        <w:t xml:space="preserve">( </w:t>
-      </w:r>
-      <w:r>
-        <w:rPr>
-          <w:rFonts w:cs="Times New Roman"/>
-          <w:b/>
-          <w:szCs w:val="24"/>
           <w:lang w:val="en-US"/>
         </w:rPr>
         <w:t>1122140090</w:t>
       </w:r>
-      <w:proofErr w:type="gramEnd"/>
       <w:r>
         <w:rPr>
           <w:rFonts w:cs="Times New Roman"/>
@@ -1115,27 +1055,7 @@
           <w:szCs w:val="24"/>
           <w:lang w:val="en-US"/>
         </w:rPr>
-        <w:t xml:space="preserve"> </w:t>
-      </w:r>
-      <w:proofErr w:type="gramStart"/>
-      <w:r>
-        <w:rPr>
-          <w:rFonts w:cs="Times New Roman"/>
-          <w:b/>
-          <w:szCs w:val="24"/>
-          <w:lang w:val="en-US"/>
-        </w:rPr>
-        <w:t>( 1122140109</w:t>
-      </w:r>
-      <w:proofErr w:type="gramEnd"/>
-      <w:r>
-        <w:rPr>
-          <w:rFonts w:cs="Times New Roman"/>
-          <w:b/>
-          <w:szCs w:val="24"/>
-          <w:lang w:val="en-US"/>
-        </w:rPr>
-        <w:t xml:space="preserve"> )</w:t>
+        <w:t xml:space="preserve"> ( 1122140109 )</w:t>
       </w:r>
     </w:p>
     <w:p>
@@ -1243,14 +1163,7 @@
                 <w:szCs w:val="24"/>
                 <w:lang w:val="en-US"/>
               </w:rPr>
-              <w:t xml:space="preserve"> 30</w:t>
-            </w:r>
-            <w:r>
-              <w:rPr>
-                <w:rFonts w:cs="Times New Roman"/>
-                <w:szCs w:val="24"/>
-              </w:rPr>
-              <w:t xml:space="preserve"> Ju</w:t>
+              <w:t xml:space="preserve"> </w:t>
             </w:r>
             <w:r>
               <w:rPr>
@@ -1258,7 +1171,21 @@
                 <w:szCs w:val="24"/>
                 <w:lang w:val="en-US"/>
               </w:rPr>
-              <w:t>n</w:t>
+              <w:t xml:space="preserve">   </w:t>
+            </w:r>
+            <w:r>
+              <w:rPr>
+                <w:rFonts w:cs="Times New Roman"/>
+                <w:szCs w:val="24"/>
+              </w:rPr>
+              <w:t xml:space="preserve"> Ju</w:t>
+            </w:r>
+            <w:r>
+              <w:rPr>
+                <w:rFonts w:cs="Times New Roman"/>
+                <w:szCs w:val="24"/>
+              </w:rPr>
+              <w:t>l</w:t>
             </w:r>
             <w:r>
               <w:rPr>
@@ -1473,7 +1400,15 @@
                 <w:b/>
                 <w:szCs w:val="24"/>
               </w:rPr>
-              <w:t>NUPTK. 8744766667230332</w:t>
+              <w:t xml:space="preserve">NUPTK. </w:t>
+            </w:r>
+            <w:r>
+              <w:rPr>
+                <w:rFonts w:cs="Times New Roman"/>
+                <w:b/>
+                <w:szCs w:val="24"/>
+              </w:rPr>
+              <w:t>0053758659130163</w:t>
             </w:r>
           </w:p>
         </w:tc>
@@ -1527,7 +1462,7 @@
         <w:lastRenderedPageBreak/>
         <w:t>KATA PENGANTAR</w:t>
       </w:r>
-      <w:bookmarkEnd w:id="1"/>
+      <w:bookmarkEnd w:id="0"/>
       <w:bookmarkEnd w:id="2"/>
     </w:p>
     <w:p>
@@ -1845,7 +1780,15 @@
           <w:szCs w:val="24"/>
           <w:lang w:val="en-US"/>
         </w:rPr>
-        <w:t xml:space="preserve"> 30</w:t>
+        <w:t xml:space="preserve"> </w:t>
+      </w:r>
+      <w:r>
+        <w:rPr>
+          <w:rFonts w:cs="Times New Roman"/>
+          <w:szCs w:val="24"/>
+          <w:lang w:val="en-US"/>
+        </w:rPr>
+        <w:t xml:space="preserve">  </w:t>
       </w:r>
       <w:r>
         <w:rPr>
@@ -1860,7 +1803,7 @@
           <w:szCs w:val="24"/>
           <w:lang w:val="en-US"/>
         </w:rPr>
-        <w:t>n</w:t>
+        <w:t>l</w:t>
       </w:r>
       <w:r>
         <w:rPr>
@@ -2257,7 +2200,7 @@
           <w:szCs w:val="28"/>
         </w:rPr>
       </w:pPr>
-      <w:bookmarkStart w:id="4" w:name="_Toc202694453"/>
+      <w:bookmarkStart w:id="4" w:name="_Toc202885965"/>
       <w:r>
         <w:rPr>
           <w:rFonts w:ascii="Times New Roman" w:hAnsi="Times New Roman" w:cs="Times New Roman"/>
@@ -2328,19 +2271,119 @@
           <w:r>
             <w:fldChar w:fldCharType="separate"/>
           </w:r>
-          <w:hyperlink w:anchor="_Toc202694452" w:history="1">
+          <w:bookmarkStart w:id="6" w:name="_GoBack"/>
+          <w:bookmarkEnd w:id="6"/>
+          <w:r>
+            <w:rPr>
+              <w:rStyle w:val="Hyperlink"/>
+            </w:rPr>
+            <w:fldChar w:fldCharType="begin"/>
+          </w:r>
+          <w:r>
+            <w:rPr>
+              <w:rStyle w:val="Hyperlink"/>
+            </w:rPr>
+            <w:instrText xml:space="preserve"> </w:instrText>
+          </w:r>
+          <w:r>
+            <w:instrText>HYPERLINK \l "_Toc202885964"</w:instrText>
+          </w:r>
+          <w:r>
+            <w:rPr>
+              <w:rStyle w:val="Hyperlink"/>
+            </w:rPr>
+            <w:instrText xml:space="preserve"> </w:instrText>
+          </w:r>
+          <w:r>
+            <w:rPr>
+              <w:rStyle w:val="Hyperlink"/>
+            </w:rPr>
+          </w:r>
+          <w:r>
+            <w:rPr>
+              <w:rStyle w:val="Hyperlink"/>
+            </w:rPr>
+            <w:fldChar w:fldCharType="separate"/>
+          </w:r>
+          <w:r>
+            <w:rPr>
+              <w:rStyle w:val="Hyperlink"/>
+            </w:rPr>
+            <w:t xml:space="preserve">LEMBAR PENGESAHAN </w:t>
+          </w:r>
+          <w:r>
+            <w:rPr>
+              <w:rStyle w:val="Hyperlink"/>
+              <w:bCs/>
+            </w:rPr>
+            <w:t>LAPORAN PROJECT 3</w:t>
+          </w:r>
+          <w:r>
+            <w:rPr>
+              <w:webHidden/>
+            </w:rPr>
+            <w:tab/>
+          </w:r>
+          <w:r>
+            <w:rPr>
+              <w:webHidden/>
+            </w:rPr>
+            <w:fldChar w:fldCharType="begin"/>
+          </w:r>
+          <w:r>
+            <w:rPr>
+              <w:webHidden/>
+            </w:rPr>
+            <w:instrText xml:space="preserve"> PAGEREF _Toc202885964 \h </w:instrText>
+          </w:r>
+          <w:r>
+            <w:rPr>
+              <w:webHidden/>
+            </w:rPr>
+          </w:r>
+          <w:r>
+            <w:rPr>
+              <w:webHidden/>
+            </w:rPr>
+            <w:fldChar w:fldCharType="separate"/>
+          </w:r>
+          <w:r>
+            <w:rPr>
+              <w:webHidden/>
+            </w:rPr>
+            <w:t>i</w:t>
+          </w:r>
+          <w:r>
+            <w:rPr>
+              <w:webHidden/>
+            </w:rPr>
+            <w:fldChar w:fldCharType="end"/>
+          </w:r>
+          <w:r>
+            <w:rPr>
+              <w:rStyle w:val="Hyperlink"/>
+            </w:rPr>
+            <w:fldChar w:fldCharType="end"/>
+          </w:r>
+        </w:p>
+        <w:p>
+          <w:pPr>
+            <w:pStyle w:val="TOC1"/>
+            <w:rPr>
+              <w:rFonts w:asciiTheme="minorHAnsi" w:eastAsiaTheme="minorEastAsia" w:hAnsiTheme="minorHAnsi" w:cstheme="minorBidi"/>
+              <w:b w:val="0"/>
+              <w:color w:val="auto"/>
+              <w:sz w:val="22"/>
+              <w:szCs w:val="22"/>
+              <w:lang w:val="en-ID" w:eastAsia="en-ID"/>
+            </w:rPr>
+          </w:pPr>
+          <w:hyperlink w:anchor="_Toc202885965" w:history="1">
             <w:r>
               <w:rPr>
                 <w:rStyle w:val="Hyperlink"/>
               </w:rPr>
-              <w:t xml:space="preserve">LEMBAR PENGESAHAN </w:t>
-            </w:r>
-            <w:r>
-              <w:rPr>
-                <w:rStyle w:val="Hyperlink"/>
-                <w:bCs/>
-              </w:rPr>
-              <w:t>LAPORAN PROJECT 3</w:t>
+              <w:t>DAFTAR ISI</w:t>
             </w:r>
             <w:r>
               <w:rPr>
@@ -2358,7 +2401,7 @@
               <w:rPr>
                 <w:webHidden/>
               </w:rPr>
-              <w:instrText xml:space="preserve"> PAGEREF _Toc202694452 \h </w:instrText>
+              <w:instrText xml:space="preserve"> PAGEREF _Toc202885965 \h </w:instrText>
             </w:r>
             <w:r>
               <w:rPr>
@@ -2375,7 +2418,7 @@
               <w:rPr>
                 <w:webHidden/>
               </w:rPr>
-              <w:t>i</w:t>
+              <w:t>ii</w:t>
             </w:r>
             <w:r>
               <w:rPr>
@@ -2397,12 +2440,12 @@
               <w:lang w:val="en-ID" w:eastAsia="en-ID"/>
             </w:rPr>
           </w:pPr>
-          <w:hyperlink w:anchor="_Toc202694453" w:history="1">
+          <w:hyperlink w:anchor="_Toc202885966" w:history="1">
             <w:r>
               <w:rPr>
                 <w:rStyle w:val="Hyperlink"/>
               </w:rPr>
-              <w:t>DAFTAR ISI</w:t>
+              <w:t>DAFTAR GAMBAR</w:t>
             </w:r>
             <w:r>
               <w:rPr>
@@ -2420,7 +2463,7 @@
               <w:rPr>
                 <w:webHidden/>
               </w:rPr>
-              <w:instrText xml:space="preserve"> PAGEREF _Toc202694453 \h </w:instrText>
+              <w:instrText xml:space="preserve"> PAGEREF _Toc202885966 \h </w:instrText>
             </w:r>
             <w:r>
               <w:rPr>
@@ -2437,7 +2480,7 @@
               <w:rPr>
                 <w:webHidden/>
               </w:rPr>
-              <w:t>ii</w:t>
+              <w:t>iv</w:t>
             </w:r>
             <w:r>
               <w:rPr>
@@ -2459,12 +2502,12 @@
               <w:lang w:val="en-ID" w:eastAsia="en-ID"/>
             </w:rPr>
           </w:pPr>
-          <w:hyperlink w:anchor="_Toc202694454" w:history="1">
+          <w:hyperlink w:anchor="_Toc202885967" w:history="1">
             <w:r>
               <w:rPr>
                 <w:rStyle w:val="Hyperlink"/>
               </w:rPr>
-              <w:t>DAFTAR GAMBAR</w:t>
+              <w:t>DAFTAR LAMPIRAN</w:t>
             </w:r>
             <w:r>
               <w:rPr>
@@ -2482,7 +2525,7 @@
               <w:rPr>
                 <w:webHidden/>
               </w:rPr>
-              <w:instrText xml:space="preserve"> PAGEREF _Toc202694454 \h </w:instrText>
+              <w:instrText xml:space="preserve"> PAGEREF _Toc202885967 \h </w:instrText>
             </w:r>
             <w:r>
               <w:rPr>
@@ -2499,7 +2542,7 @@
               <w:rPr>
                 <w:webHidden/>
               </w:rPr>
-              <w:t>iv</w:t>
+              <w:t>v</w:t>
             </w:r>
             <w:r>
               <w:rPr>
@@ -2521,131 +2564,7 @@
               <w:lang w:val="en-ID" w:eastAsia="en-ID"/>
             </w:rPr>
           </w:pPr>
-          <w:hyperlink w:anchor="_Toc202694455" w:history="1">
-            <w:r>
-              <w:rPr>
-                <w:rStyle w:val="Hyperlink"/>
-              </w:rPr>
-              <w:t>DAFTAR TABEL</w:t>
-            </w:r>
-            <w:r>
-              <w:rPr>
-                <w:webHidden/>
-              </w:rPr>
-              <w:tab/>
-            </w:r>
-            <w:r>
-              <w:rPr>
-                <w:webHidden/>
-              </w:rPr>
-              <w:fldChar w:fldCharType="begin"/>
-            </w:r>
-            <w:r>
-              <w:rPr>
-                <w:webHidden/>
-              </w:rPr>
-              <w:instrText xml:space="preserve"> PAGEREF _Toc202694455 \h </w:instrText>
-            </w:r>
-            <w:r>
-              <w:rPr>
-                <w:webHidden/>
-              </w:rPr>
-            </w:r>
-            <w:r>
-              <w:rPr>
-                <w:webHidden/>
-              </w:rPr>
-              <w:fldChar w:fldCharType="separate"/>
-            </w:r>
-            <w:r>
-              <w:rPr>
-                <w:webHidden/>
-              </w:rPr>
-              <w:t>v</w:t>
-            </w:r>
-            <w:r>
-              <w:rPr>
-                <w:webHidden/>
-              </w:rPr>
-              <w:fldChar w:fldCharType="end"/>
-            </w:r>
-          </w:hyperlink>
-        </w:p>
-        <w:p>
-          <w:pPr>
-            <w:pStyle w:val="TOC1"/>
-            <w:rPr>
-              <w:rFonts w:asciiTheme="minorHAnsi" w:eastAsiaTheme="minorEastAsia" w:hAnsiTheme="minorHAnsi" w:cstheme="minorBidi"/>
-              <w:b w:val="0"/>
-              <w:color w:val="auto"/>
-              <w:sz w:val="22"/>
-              <w:szCs w:val="22"/>
-              <w:lang w:val="en-ID" w:eastAsia="en-ID"/>
-            </w:rPr>
-          </w:pPr>
-          <w:hyperlink w:anchor="_Toc202694456" w:history="1">
-            <w:r>
-              <w:rPr>
-                <w:rStyle w:val="Hyperlink"/>
-              </w:rPr>
-              <w:t>DAFTAR LAMPIRAN</w:t>
-            </w:r>
-            <w:r>
-              <w:rPr>
-                <w:webHidden/>
-              </w:rPr>
-              <w:tab/>
-            </w:r>
-            <w:r>
-              <w:rPr>
-                <w:webHidden/>
-              </w:rPr>
-              <w:fldChar w:fldCharType="begin"/>
-            </w:r>
-            <w:r>
-              <w:rPr>
-                <w:webHidden/>
-              </w:rPr>
-              <w:instrText xml:space="preserve"> PAGEREF _Toc202694456 \h </w:instrText>
-            </w:r>
-            <w:r>
-              <w:rPr>
-                <w:webHidden/>
-              </w:rPr>
-            </w:r>
-            <w:r>
-              <w:rPr>
-                <w:webHidden/>
-              </w:rPr>
-              <w:fldChar w:fldCharType="separate"/>
-            </w:r>
-            <w:r>
-              <w:rPr>
-                <w:webHidden/>
-              </w:rPr>
-              <w:t>vi</w:t>
-            </w:r>
-            <w:r>
-              <w:rPr>
-                <w:webHidden/>
-              </w:rPr>
-              <w:fldChar w:fldCharType="end"/>
-            </w:r>
-          </w:hyperlink>
-        </w:p>
-        <w:p>
-          <w:pPr>
-            <w:pStyle w:val="TOC1"/>
-            <w:rPr>
-              <w:rFonts w:asciiTheme="minorHAnsi" w:eastAsiaTheme="minorEastAsia" w:hAnsiTheme="minorHAnsi" w:cstheme="minorBidi"/>
-              <w:b w:val="0"/>
-              <w:color w:val="auto"/>
-              <w:sz w:val="22"/>
-              <w:szCs w:val="22"/>
-              <w:lang w:val="en-ID" w:eastAsia="en-ID"/>
-            </w:rPr>
-          </w:pPr>
-          <w:hyperlink w:anchor="_Toc202694457" w:history="1">
+          <w:hyperlink w:anchor="_Toc202885968" w:history="1">
             <w:r>
               <w:rPr>
                 <w:rStyle w:val="Hyperlink"/>
@@ -2675,7 +2594,7 @@
               <w:rPr>
                 <w:webHidden/>
               </w:rPr>
-              <w:instrText xml:space="preserve"> PAGEREF _Toc202694457 \h </w:instrText>
+              <w:instrText xml:space="preserve"> PAGEREF _Toc202885968 \h </w:instrText>
             </w:r>
             <w:r>
               <w:rPr>
@@ -2716,7 +2635,7 @@
               <w:lang w:val="en-ID" w:eastAsia="en-ID"/>
             </w:rPr>
           </w:pPr>
-          <w:hyperlink w:anchor="_Toc202694458" w:history="1">
+          <w:hyperlink w:anchor="_Toc202885969" w:history="1">
             <w:r>
               <w:rPr>
                 <w:rStyle w:val="Hyperlink"/>
@@ -2759,7 +2678,7 @@
                 <w:noProof/>
                 <w:webHidden/>
               </w:rPr>
-              <w:instrText xml:space="preserve"> PAGEREF _Toc202694458 \h </w:instrText>
+              <w:instrText xml:space="preserve"> PAGEREF _Toc202885969 \h </w:instrText>
             </w:r>
             <w:r>
               <w:rPr>
@@ -2804,7 +2723,7 @@
               <w:lang w:val="en-ID" w:eastAsia="en-ID"/>
             </w:rPr>
           </w:pPr>
-          <w:hyperlink w:anchor="_Toc202694459" w:history="1">
+          <w:hyperlink w:anchor="_Toc202885970" w:history="1">
             <w:r>
               <w:rPr>
                 <w:rStyle w:val="Hyperlink"/>
@@ -2847,7 +2766,7 @@
                 <w:noProof/>
                 <w:webHidden/>
               </w:rPr>
-              <w:instrText xml:space="preserve"> PAGEREF _Toc202694459 \h </w:instrText>
+              <w:instrText xml:space="preserve"> PAGEREF _Toc202885970 \h </w:instrText>
             </w:r>
             <w:r>
               <w:rPr>
@@ -2892,7 +2811,7 @@
               <w:lang w:val="en-ID" w:eastAsia="en-ID"/>
             </w:rPr>
           </w:pPr>
-          <w:hyperlink w:anchor="_Toc202694460" w:history="1">
+          <w:hyperlink w:anchor="_Toc202885971" w:history="1">
             <w:r>
               <w:rPr>
                 <w:rStyle w:val="Hyperlink"/>
@@ -2935,7 +2854,7 @@
                 <w:noProof/>
                 <w:webHidden/>
               </w:rPr>
-              <w:instrText xml:space="preserve"> PAGEREF _Toc202694460 \h </w:instrText>
+              <w:instrText xml:space="preserve"> PAGEREF _Toc202885971 \h </w:instrText>
             </w:r>
             <w:r>
               <w:rPr>
@@ -2980,7 +2899,7 @@
               <w:lang w:val="en-ID" w:eastAsia="en-ID"/>
             </w:rPr>
           </w:pPr>
-          <w:hyperlink w:anchor="_Toc202694461" w:history="1">
+          <w:hyperlink w:anchor="_Toc202885972" w:history="1">
             <w:r>
               <w:rPr>
                 <w:rStyle w:val="Hyperlink"/>
@@ -3023,7 +2942,7 @@
                 <w:noProof/>
                 <w:webHidden/>
               </w:rPr>
-              <w:instrText xml:space="preserve"> PAGEREF _Toc202694461 \h </w:instrText>
+              <w:instrText xml:space="preserve"> PAGEREF _Toc202885972 \h </w:instrText>
             </w:r>
             <w:r>
               <w:rPr>
@@ -3068,7 +2987,7 @@
               <w:lang w:val="en-ID" w:eastAsia="en-ID"/>
             </w:rPr>
           </w:pPr>
-          <w:hyperlink w:anchor="_Toc202694462" w:history="1">
+          <w:hyperlink w:anchor="_Toc202885973" w:history="1">
             <w:r>
               <w:rPr>
                 <w:rStyle w:val="Hyperlink"/>
@@ -3111,7 +3030,7 @@
                 <w:noProof/>
                 <w:webHidden/>
               </w:rPr>
-              <w:instrText xml:space="preserve"> PAGEREF _Toc202694462 \h </w:instrText>
+              <w:instrText xml:space="preserve"> PAGEREF _Toc202885973 \h </w:instrText>
             </w:r>
             <w:r>
               <w:rPr>
@@ -3154,7 +3073,7 @@
               <w:lang w:val="en-ID" w:eastAsia="en-ID"/>
             </w:rPr>
           </w:pPr>
-          <w:hyperlink w:anchor="_Toc202694463" w:history="1">
+          <w:hyperlink w:anchor="_Toc202885974" w:history="1">
             <w:r>
               <w:rPr>
                 <w:rStyle w:val="Hyperlink"/>
@@ -3184,7 +3103,7 @@
               <w:rPr>
                 <w:webHidden/>
               </w:rPr>
-              <w:instrText xml:space="preserve"> PAGEREF _Toc202694463 \h </w:instrText>
+              <w:instrText xml:space="preserve"> PAGEREF _Toc202885974 \h </w:instrText>
             </w:r>
             <w:r>
               <w:rPr>
@@ -3225,7 +3144,7 @@
               <w:lang w:val="en-ID" w:eastAsia="en-ID"/>
             </w:rPr>
           </w:pPr>
-          <w:hyperlink w:anchor="_Toc202694464" w:history="1">
+          <w:hyperlink w:anchor="_Toc202885975" w:history="1">
             <w:r>
               <w:rPr>
                 <w:rStyle w:val="Hyperlink"/>
@@ -3268,7 +3187,7 @@
                 <w:noProof/>
                 <w:webHidden/>
               </w:rPr>
-              <w:instrText xml:space="preserve"> PAGEREF _Toc202694464 \h </w:instrText>
+              <w:instrText xml:space="preserve"> PAGEREF _Toc202885975 \h </w:instrText>
             </w:r>
             <w:r>
               <w:rPr>
@@ -3309,7 +3228,7 @@
               <w:lang w:val="en-ID" w:eastAsia="en-ID"/>
             </w:rPr>
           </w:pPr>
-          <w:hyperlink w:anchor="_Toc202694465" w:history="1">
+          <w:hyperlink w:anchor="_Toc202885976" w:history="1">
             <w:r>
               <w:rPr>
                 <w:rStyle w:val="Hyperlink"/>
@@ -3349,7 +3268,7 @@
               <w:rPr>
                 <w:webHidden/>
               </w:rPr>
-              <w:instrText xml:space="preserve"> PAGEREF _Toc202694465 \h </w:instrText>
+              <w:instrText xml:space="preserve"> PAGEREF _Toc202885976 \h </w:instrText>
             </w:r>
             <w:r>
               <w:rPr>
@@ -3386,7 +3305,7 @@
               <w:lang w:val="en-ID" w:eastAsia="en-ID"/>
             </w:rPr>
           </w:pPr>
-          <w:hyperlink w:anchor="_Toc202694466" w:history="1">
+          <w:hyperlink w:anchor="_Toc202885977" w:history="1">
             <w:r>
               <w:rPr>
                 <w:rStyle w:val="Hyperlink"/>
@@ -3426,7 +3345,7 @@
               <w:rPr>
                 <w:webHidden/>
               </w:rPr>
-              <w:instrText xml:space="preserve"> PAGEREF _Toc202694466 \h </w:instrText>
+              <w:instrText xml:space="preserve"> PAGEREF _Toc202885977 \h </w:instrText>
             </w:r>
             <w:r>
               <w:rPr>
@@ -3467,7 +3386,7 @@
               <w:lang w:val="en-ID" w:eastAsia="en-ID"/>
             </w:rPr>
           </w:pPr>
-          <w:hyperlink w:anchor="_Toc202694467" w:history="1">
+          <w:hyperlink w:anchor="_Toc202885978" w:history="1">
             <w:r>
               <w:rPr>
                 <w:rStyle w:val="Hyperlink"/>
@@ -3510,7 +3429,7 @@
                 <w:noProof/>
                 <w:webHidden/>
               </w:rPr>
-              <w:instrText xml:space="preserve"> PAGEREF _Toc202694467 \h </w:instrText>
+              <w:instrText xml:space="preserve"> PAGEREF _Toc202885978 \h </w:instrText>
             </w:r>
             <w:r>
               <w:rPr>
@@ -3551,7 +3470,7 @@
               <w:lang w:val="en-ID" w:eastAsia="en-ID"/>
             </w:rPr>
           </w:pPr>
-          <w:hyperlink w:anchor="_Toc202694468" w:history="1">
+          <w:hyperlink w:anchor="_Toc202885979" w:history="1">
             <w:r>
               <w:rPr>
                 <w:rStyle w:val="Hyperlink"/>
@@ -3607,7 +3526,7 @@
               <w:rPr>
                 <w:webHidden/>
               </w:rPr>
-              <w:instrText xml:space="preserve"> PAGEREF _Toc202694468 \h </w:instrText>
+              <w:instrText xml:space="preserve"> PAGEREF _Toc202885979 \h </w:instrText>
             </w:r>
             <w:r>
               <w:rPr>
@@ -3644,7 +3563,7 @@
               <w:lang w:val="en-ID" w:eastAsia="en-ID"/>
             </w:rPr>
           </w:pPr>
-          <w:hyperlink w:anchor="_Toc202694469" w:history="1">
+          <w:hyperlink w:anchor="_Toc202885980" w:history="1">
             <w:r>
               <w:rPr>
                 <w:rStyle w:val="Hyperlink"/>
@@ -3683,7 +3602,7 @@
               <w:rPr>
                 <w:webHidden/>
               </w:rPr>
-              <w:instrText xml:space="preserve"> PAGEREF _Toc202694469 \h </w:instrText>
+              <w:instrText xml:space="preserve"> PAGEREF _Toc202885980 \h </w:instrText>
             </w:r>
             <w:r>
               <w:rPr>
@@ -3720,7 +3639,7 @@
               <w:lang w:val="en-ID" w:eastAsia="en-ID"/>
             </w:rPr>
           </w:pPr>
-          <w:hyperlink w:anchor="_Toc202694470" w:history="1">
+          <w:hyperlink w:anchor="_Toc202885981" w:history="1">
             <w:r>
               <w:rPr>
                 <w:rStyle w:val="Hyperlink"/>
@@ -3759,7 +3678,7 @@
               <w:rPr>
                 <w:webHidden/>
               </w:rPr>
-              <w:instrText xml:space="preserve"> PAGEREF _Toc202694470 \h </w:instrText>
+              <w:instrText xml:space="preserve"> PAGEREF _Toc202885981 \h </w:instrText>
             </w:r>
             <w:r>
               <w:rPr>
@@ -3798,7 +3717,7 @@
               <w:lang w:val="en-ID" w:eastAsia="en-ID"/>
             </w:rPr>
           </w:pPr>
-          <w:hyperlink w:anchor="_Toc202694471" w:history="1">
+          <w:hyperlink w:anchor="_Toc202885982" w:history="1">
             <w:r>
               <w:rPr>
                 <w:rStyle w:val="Hyperlink"/>
@@ -3821,7 +3740,7 @@
               <w:rPr>
                 <w:webHidden/>
               </w:rPr>
-              <w:instrText xml:space="preserve"> PAGEREF _Toc202694471 \h </w:instrText>
+              <w:instrText xml:space="preserve"> PAGEREF _Toc202885982 \h </w:instrText>
             </w:r>
             <w:r>
               <w:rPr>
@@ -3862,7 +3781,7 @@
               <w:lang w:val="en-ID" w:eastAsia="en-ID"/>
             </w:rPr>
           </w:pPr>
-          <w:hyperlink w:anchor="_Toc202694472" w:history="1">
+          <w:hyperlink w:anchor="_Toc202885983" w:history="1">
             <w:r>
               <w:rPr>
                 <w:rStyle w:val="Hyperlink"/>
@@ -3905,7 +3824,7 @@
                 <w:noProof/>
                 <w:webHidden/>
               </w:rPr>
-              <w:instrText xml:space="preserve"> PAGEREF _Toc202694472 \h </w:instrText>
+              <w:instrText xml:space="preserve"> PAGEREF _Toc202885983 \h </w:instrText>
             </w:r>
             <w:r>
               <w:rPr>
@@ -3950,7 +3869,7 @@
               <w:lang w:val="en-ID" w:eastAsia="en-ID"/>
             </w:rPr>
           </w:pPr>
-          <w:hyperlink w:anchor="_Toc202694473" w:history="1">
+          <w:hyperlink w:anchor="_Toc202885984" w:history="1">
             <w:r>
               <w:rPr>
                 <w:rStyle w:val="Hyperlink"/>
@@ -3993,7 +3912,7 @@
                 <w:noProof/>
                 <w:webHidden/>
               </w:rPr>
-              <w:instrText xml:space="preserve"> PAGEREF _Toc202694473 \h </w:instrText>
+              <w:instrText xml:space="preserve"> PAGEREF _Toc202885984 \h </w:instrText>
             </w:r>
             <w:r>
               <w:rPr>
@@ -4038,7 +3957,7 @@
               <w:lang w:val="en-ID" w:eastAsia="en-ID"/>
             </w:rPr>
           </w:pPr>
-          <w:hyperlink w:anchor="_Toc202694474" w:history="1">
+          <w:hyperlink w:anchor="_Toc202885985" w:history="1">
             <w:r>
               <w:rPr>
                 <w:rStyle w:val="Hyperlink"/>
@@ -4081,7 +4000,7 @@
                 <w:noProof/>
                 <w:webHidden/>
               </w:rPr>
-              <w:instrText xml:space="preserve"> PAGEREF _Toc202694474 \h </w:instrText>
+              <w:instrText xml:space="preserve"> PAGEREF _Toc202885985 \h </w:instrText>
             </w:r>
             <w:r>
               <w:rPr>
@@ -4126,7 +4045,7 @@
               <w:lang w:val="en-ID" w:eastAsia="en-ID"/>
             </w:rPr>
           </w:pPr>
-          <w:hyperlink w:anchor="_Toc202694475" w:history="1">
+          <w:hyperlink w:anchor="_Toc202885986" w:history="1">
             <w:r>
               <w:rPr>
                 <w:rStyle w:val="Hyperlink"/>
@@ -4169,7 +4088,7 @@
                 <w:noProof/>
                 <w:webHidden/>
               </w:rPr>
-              <w:instrText xml:space="preserve"> PAGEREF _Toc202694475 \h </w:instrText>
+              <w:instrText xml:space="preserve"> PAGEREF _Toc202885986 \h </w:instrText>
             </w:r>
             <w:r>
               <w:rPr>
@@ -4214,7 +4133,7 @@
               <w:lang w:val="en-ID" w:eastAsia="en-ID"/>
             </w:rPr>
           </w:pPr>
-          <w:hyperlink w:anchor="_Toc202694476" w:history="1">
+          <w:hyperlink w:anchor="_Toc202885987" w:history="1">
             <w:r>
               <w:rPr>
                 <w:rStyle w:val="Hyperlink"/>
@@ -4261,7 +4180,7 @@
                 <w:noProof/>
                 <w:webHidden/>
               </w:rPr>
-              <w:instrText xml:space="preserve"> PAGEREF _Toc202694476 \h </w:instrText>
+              <w:instrText xml:space="preserve"> PAGEREF _Toc202885987 \h </w:instrText>
             </w:r>
             <w:r>
               <w:rPr>
@@ -4304,7 +4223,7 @@
               <w:lang w:val="en-ID" w:eastAsia="en-ID"/>
             </w:rPr>
           </w:pPr>
-          <w:hyperlink w:anchor="_Toc202694477" w:history="1">
+          <w:hyperlink w:anchor="_Toc202885988" w:history="1">
             <w:r>
               <w:rPr>
                 <w:rStyle w:val="Hyperlink"/>
@@ -4327,7 +4246,7 @@
               <w:rPr>
                 <w:webHidden/>
               </w:rPr>
-              <w:instrText xml:space="preserve"> PAGEREF _Toc202694477 \h </w:instrText>
+              <w:instrText xml:space="preserve"> PAGEREF _Toc202885988 \h </w:instrText>
             </w:r>
             <w:r>
               <w:rPr>
@@ -4368,7 +4287,7 @@
               <w:lang w:val="en-ID" w:eastAsia="en-ID"/>
             </w:rPr>
           </w:pPr>
-          <w:hyperlink w:anchor="_Toc202694478" w:history="1">
+          <w:hyperlink w:anchor="_Toc202885989" w:history="1">
             <w:r>
               <w:rPr>
                 <w:rStyle w:val="Hyperlink"/>
@@ -4411,7 +4330,7 @@
                 <w:noProof/>
                 <w:webHidden/>
               </w:rPr>
-              <w:instrText xml:space="preserve"> PAGEREF _Toc202694478 \h </w:instrText>
+              <w:instrText xml:space="preserve"> PAGEREF _Toc202885989 \h </w:instrText>
             </w:r>
             <w:r>
               <w:rPr>
@@ -4456,7 +4375,7 @@
               <w:lang w:val="en-ID" w:eastAsia="en-ID"/>
             </w:rPr>
           </w:pPr>
-          <w:hyperlink w:anchor="_Toc202694479" w:history="1">
+          <w:hyperlink w:anchor="_Toc202885990" w:history="1">
             <w:r>
               <w:rPr>
                 <w:rStyle w:val="Hyperlink"/>
@@ -4499,7 +4418,7 @@
                 <w:noProof/>
                 <w:webHidden/>
               </w:rPr>
-              <w:instrText xml:space="preserve"> PAGEREF _Toc202694479 \h </w:instrText>
+              <w:instrText xml:space="preserve"> PAGEREF _Toc202885990 \h </w:instrText>
             </w:r>
             <w:r>
               <w:rPr>
@@ -4544,7 +4463,7 @@
               <w:lang w:val="en-ID" w:eastAsia="en-ID"/>
             </w:rPr>
           </w:pPr>
-          <w:hyperlink w:anchor="_Toc202694480" w:history="1">
+          <w:hyperlink w:anchor="_Toc202885991" w:history="1">
             <w:r>
               <w:rPr>
                 <w:rStyle w:val="Hyperlink"/>
@@ -4587,7 +4506,7 @@
                 <w:noProof/>
                 <w:webHidden/>
               </w:rPr>
-              <w:instrText xml:space="preserve"> PAGEREF _Toc202694480 \h </w:instrText>
+              <w:instrText xml:space="preserve"> PAGEREF _Toc202885991 \h </w:instrText>
             </w:r>
             <w:r>
               <w:rPr>
@@ -4632,7 +4551,7 @@
               <w:lang w:val="en-ID" w:eastAsia="en-ID"/>
             </w:rPr>
           </w:pPr>
-          <w:hyperlink w:anchor="_Toc202694481" w:history="1">
+          <w:hyperlink w:anchor="_Toc202885992" w:history="1">
             <w:r>
               <w:rPr>
                 <w:rStyle w:val="Hyperlink"/>
@@ -4675,7 +4594,7 @@
                 <w:noProof/>
                 <w:webHidden/>
               </w:rPr>
-              <w:instrText xml:space="preserve"> PAGEREF _Toc202694481 \h </w:instrText>
+              <w:instrText xml:space="preserve"> PAGEREF _Toc202885992 \h </w:instrText>
             </w:r>
             <w:r>
               <w:rPr>
@@ -4720,7 +4639,7 @@
               <w:lang w:val="en-ID" w:eastAsia="en-ID"/>
             </w:rPr>
           </w:pPr>
-          <w:hyperlink w:anchor="_Toc202694482" w:history="1">
+          <w:hyperlink w:anchor="_Toc202885993" w:history="1">
             <w:r>
               <w:rPr>
                 <w:rStyle w:val="Hyperlink"/>
@@ -4763,7 +4682,7 @@
                 <w:noProof/>
                 <w:webHidden/>
               </w:rPr>
-              <w:instrText xml:space="preserve"> PAGEREF _Toc202694482 \h </w:instrText>
+              <w:instrText xml:space="preserve"> PAGEREF _Toc202885993 \h </w:instrText>
             </w:r>
             <w:r>
               <w:rPr>
@@ -4806,7 +4725,7 @@
               <w:lang w:val="en-ID" w:eastAsia="en-ID"/>
             </w:rPr>
           </w:pPr>
-          <w:hyperlink w:anchor="_Toc202694483" w:history="1">
+          <w:hyperlink w:anchor="_Toc202885994" w:history="1">
             <w:r>
               <w:rPr>
                 <w:rStyle w:val="Hyperlink"/>
@@ -4829,7 +4748,7 @@
               <w:rPr>
                 <w:webHidden/>
               </w:rPr>
-              <w:instrText xml:space="preserve"> PAGEREF _Toc202694483 \h </w:instrText>
+              <w:instrText xml:space="preserve"> PAGEREF _Toc202885994 \h </w:instrText>
             </w:r>
             <w:r>
               <w:rPr>
@@ -4870,7 +4789,7 @@
               <w:lang w:val="en-ID" w:eastAsia="en-ID"/>
             </w:rPr>
           </w:pPr>
-          <w:hyperlink w:anchor="_Toc202694484" w:history="1">
+          <w:hyperlink w:anchor="_Toc202885995" w:history="1">
             <w:r>
               <w:rPr>
                 <w:rStyle w:val="Hyperlink"/>
@@ -4913,7 +4832,7 @@
                 <w:noProof/>
                 <w:webHidden/>
               </w:rPr>
-              <w:instrText xml:space="preserve"> PAGEREF _Toc202694484 \h </w:instrText>
+              <w:instrText xml:space="preserve"> PAGEREF _Toc202885995 \h </w:instrText>
             </w:r>
             <w:r>
               <w:rPr>
@@ -4958,7 +4877,7 @@
               <w:lang w:val="en-ID" w:eastAsia="en-ID"/>
             </w:rPr>
           </w:pPr>
-          <w:hyperlink w:anchor="_Toc202694485" w:history="1">
+          <w:hyperlink w:anchor="_Toc202885996" w:history="1">
             <w:r>
               <w:rPr>
                 <w:rStyle w:val="Hyperlink"/>
@@ -5001,7 +4920,7 @@
                 <w:noProof/>
                 <w:webHidden/>
               </w:rPr>
-              <w:instrText xml:space="preserve"> PAGEREF _Toc202694485 \h </w:instrText>
+              <w:instrText xml:space="preserve"> PAGEREF _Toc202885996 \h </w:instrText>
             </w:r>
             <w:r>
               <w:rPr>
@@ -5044,7 +4963,7 @@
               <w:lang w:val="en-ID" w:eastAsia="en-ID"/>
             </w:rPr>
           </w:pPr>
-          <w:hyperlink w:anchor="_Toc202694486" w:history="1">
+          <w:hyperlink w:anchor="_Toc202885997" w:history="1">
             <w:r>
               <w:rPr>
                 <w:rStyle w:val="Hyperlink"/>
@@ -5067,7 +4986,7 @@
               <w:rPr>
                 <w:webHidden/>
               </w:rPr>
-              <w:instrText xml:space="preserve"> PAGEREF _Toc202694486 \h </w:instrText>
+              <w:instrText xml:space="preserve"> PAGEREF _Toc202885997 \h </w:instrText>
             </w:r>
             <w:r>
               <w:rPr>
@@ -5106,7 +5025,7 @@
               <w:lang w:val="en-ID" w:eastAsia="en-ID"/>
             </w:rPr>
           </w:pPr>
-          <w:hyperlink w:anchor="_Toc202694487" w:history="1">
+          <w:hyperlink w:anchor="_Toc202885998" w:history="1">
             <w:r>
               <w:rPr>
                 <w:rStyle w:val="Hyperlink"/>
@@ -5129,7 +5048,7 @@
               <w:rPr>
                 <w:webHidden/>
               </w:rPr>
-              <w:instrText xml:space="preserve"> PAGEREF _Toc202694487 \h </w:instrText>
+              <w:instrText xml:space="preserve"> PAGEREF _Toc202885998 \h </w:instrText>
             </w:r>
             <w:r>
               <w:rPr>
@@ -5200,7 +5119,7 @@
           <w:szCs w:val="28"/>
         </w:rPr>
       </w:pPr>
-      <w:bookmarkStart w:id="6" w:name="_Toc202694454"/>
+      <w:bookmarkStart w:id="7" w:name="_Toc202885966"/>
       <w:r>
         <w:rPr>
           <w:rFonts w:ascii="Times New Roman" w:hAnsi="Times New Roman" w:cs="Times New Roman"/>
@@ -5210,8 +5129,6 @@
         <w:lastRenderedPageBreak/>
         <w:t>DAFTAR GAMBAR</w:t>
       </w:r>
-      <w:bookmarkStart w:id="7" w:name="_GoBack"/>
-      <w:bookmarkEnd w:id="6"/>
       <w:bookmarkEnd w:id="7"/>
     </w:p>
     <w:p>
@@ -5247,7 +5164,7 @@
         </w:rPr>
         <w:fldChar w:fldCharType="separate"/>
       </w:r>
-      <w:hyperlink w:anchor="_Toc202695085" w:history="1">
+      <w:hyperlink w:anchor="_Toc202885858" w:history="1">
         <w:r>
           <w:rPr>
             <w:rStyle w:val="Hyperlink"/>
@@ -5291,7 +5208,7 @@
             <w:noProof/>
             <w:webHidden/>
           </w:rPr>
-          <w:instrText xml:space="preserve"> PAGEREF _Toc202695085 \h </w:instrText>
+          <w:instrText xml:space="preserve"> PAGEREF _Toc202885858 \h </w:instrText>
         </w:r>
         <w:r>
           <w:rPr>
@@ -5337,7 +5254,7 @@
           <w:lang w:val="en-ID" w:eastAsia="en-ID"/>
         </w:rPr>
       </w:pPr>
-      <w:hyperlink w:anchor="_Toc202695086" w:history="1">
+      <w:hyperlink w:anchor="_Toc202885859" w:history="1">
         <w:r>
           <w:rPr>
             <w:rStyle w:val="Hyperlink"/>
@@ -5381,7 +5298,7 @@
             <w:noProof/>
             <w:webHidden/>
           </w:rPr>
-          <w:instrText xml:space="preserve"> PAGEREF _Toc202695086 \h </w:instrText>
+          <w:instrText xml:space="preserve"> PAGEREF _Toc202885859 \h </w:instrText>
         </w:r>
         <w:r>
           <w:rPr>
@@ -5427,7 +5344,7 @@
           <w:lang w:val="en-ID" w:eastAsia="en-ID"/>
         </w:rPr>
       </w:pPr>
-      <w:hyperlink w:anchor="_Toc202695087" w:history="1">
+      <w:hyperlink w:anchor="_Toc202885860" w:history="1">
         <w:r>
           <w:rPr>
             <w:rStyle w:val="Hyperlink"/>
@@ -5471,7 +5388,7 @@
             <w:noProof/>
             <w:webHidden/>
           </w:rPr>
-          <w:instrText xml:space="preserve"> PAGEREF _Toc202695087 \h </w:instrText>
+          <w:instrText xml:space="preserve"> PAGEREF _Toc202885860 \h </w:instrText>
         </w:r>
         <w:r>
           <w:rPr>
@@ -5517,7 +5434,7 @@
           <w:lang w:val="en-ID" w:eastAsia="en-ID"/>
         </w:rPr>
       </w:pPr>
-      <w:hyperlink w:anchor="_Toc202695088" w:history="1">
+      <w:hyperlink w:anchor="_Toc202885861" w:history="1">
         <w:r>
           <w:rPr>
             <w:rStyle w:val="Hyperlink"/>
@@ -5561,7 +5478,7 @@
             <w:noProof/>
             <w:webHidden/>
           </w:rPr>
-          <w:instrText xml:space="preserve"> PAGEREF _Toc202695088 \h </w:instrText>
+          <w:instrText xml:space="preserve"> PAGEREF _Toc202885861 \h </w:instrText>
         </w:r>
         <w:r>
           <w:rPr>
@@ -5607,7 +5524,7 @@
           <w:lang w:val="en-ID" w:eastAsia="en-ID"/>
         </w:rPr>
       </w:pPr>
-      <w:hyperlink w:anchor="_Toc202695089" w:history="1">
+      <w:hyperlink w:anchor="_Toc202885862" w:history="1">
         <w:r>
           <w:rPr>
             <w:rStyle w:val="Hyperlink"/>
@@ -5651,7 +5568,7 @@
             <w:noProof/>
             <w:webHidden/>
           </w:rPr>
-          <w:instrText xml:space="preserve"> PAGEREF _Toc202695089 \h </w:instrText>
+          <w:instrText xml:space="preserve"> PAGEREF _Toc202885862 \h </w:instrText>
         </w:r>
         <w:r>
           <w:rPr>
@@ -5697,7 +5614,7 @@
           <w:lang w:val="en-ID" w:eastAsia="en-ID"/>
         </w:rPr>
       </w:pPr>
-      <w:hyperlink w:anchor="_Toc202695090" w:history="1">
+      <w:hyperlink w:anchor="_Toc202885863" w:history="1">
         <w:r>
           <w:rPr>
             <w:rStyle w:val="Hyperlink"/>
@@ -5741,7 +5658,7 @@
             <w:noProof/>
             <w:webHidden/>
           </w:rPr>
-          <w:instrText xml:space="preserve"> PAGEREF _Toc202695090 \h </w:instrText>
+          <w:instrText xml:space="preserve"> PAGEREF _Toc202885863 \h </w:instrText>
         </w:r>
         <w:r>
           <w:rPr>
@@ -5787,7 +5704,7 @@
           <w:lang w:val="en-ID" w:eastAsia="en-ID"/>
         </w:rPr>
       </w:pPr>
-      <w:hyperlink w:anchor="_Toc202695091" w:history="1">
+      <w:hyperlink w:anchor="_Toc202885864" w:history="1">
         <w:r>
           <w:rPr>
             <w:rStyle w:val="Hyperlink"/>
@@ -5831,7 +5748,7 @@
             <w:noProof/>
             <w:webHidden/>
           </w:rPr>
-          <w:instrText xml:space="preserve"> PAGEREF _Toc202695091 \h </w:instrText>
+          <w:instrText xml:space="preserve"> PAGEREF _Toc202885864 \h </w:instrText>
         </w:r>
         <w:r>
           <w:rPr>
@@ -5889,7 +5806,7 @@
           <w:szCs w:val="28"/>
         </w:rPr>
       </w:pPr>
-      <w:bookmarkStart w:id="8" w:name="_Toc202694455"/>
+      <w:bookmarkStart w:id="8" w:name="_Toc202885967"/>
       <w:r>
         <w:rPr>
           <w:rFonts w:ascii="Times New Roman" w:hAnsi="Times New Roman" w:cs="Times New Roman"/>
@@ -5897,46 +5814,17 @@
           <w:szCs w:val="28"/>
         </w:rPr>
         <w:lastRenderedPageBreak/>
-        <w:t>DAFTAR TABEL</w:t>
-      </w:r>
-      <w:bookmarkEnd w:id="8"/>
-    </w:p>
-    <w:p>
-      <w:pPr>
-        <w:jc w:val="center"/>
-      </w:pPr>
-      <w:r>
-        <w:br w:type="page"/>
-      </w:r>
-    </w:p>
-    <w:p>
-      <w:pPr>
-        <w:pStyle w:val="Heading1"/>
+        <w:t xml:space="preserve">DAFTAR </w:t>
+      </w:r>
+      <w:r>
         <w:rPr>
           <w:rFonts w:ascii="Times New Roman" w:hAnsi="Times New Roman" w:cs="Times New Roman"/>
           <w:sz w:val="28"/>
           <w:szCs w:val="28"/>
         </w:rPr>
-      </w:pPr>
-      <w:bookmarkStart w:id="9" w:name="_Toc202694456"/>
-      <w:r>
-        <w:rPr>
-          <w:rFonts w:ascii="Times New Roman" w:hAnsi="Times New Roman" w:cs="Times New Roman"/>
-          <w:sz w:val="28"/>
-          <w:szCs w:val="28"/>
-        </w:rPr>
-        <w:lastRenderedPageBreak/>
-        <w:t xml:space="preserve">DAFTAR </w:t>
-      </w:r>
-      <w:r>
-        <w:rPr>
-          <w:rFonts w:ascii="Times New Roman" w:hAnsi="Times New Roman" w:cs="Times New Roman"/>
-          <w:sz w:val="28"/>
-          <w:szCs w:val="28"/>
-        </w:rPr>
         <w:t>LAMPIRAN</w:t>
       </w:r>
-      <w:bookmarkEnd w:id="9"/>
+      <w:bookmarkEnd w:id="8"/>
     </w:p>
     <w:p>
       <w:pPr>
@@ -5997,22 +5885,6 @@
         </w:rPr>
         <w:br/>
         <w:t>Lampiran 2. Kartu Bimbingan</w:t>
-      </w:r>
-    </w:p>
-    <w:p>
-      <w:pPr>
-        <w:spacing w:after="0" w:line="360" w:lineRule="auto"/>
-        <w:rPr>
-          <w:rFonts w:cs="Times New Roman"/>
-          <w:szCs w:val="24"/>
-        </w:rPr>
-      </w:pPr>
-      <w:r>
-        <w:rPr>
-          <w:rFonts w:cs="Times New Roman"/>
-          <w:szCs w:val="24"/>
-        </w:rPr>
-        <w:t>Lampiran 3. Daftar Riwayat Hidup</w:t>
       </w:r>
     </w:p>
     <w:p/>
@@ -6055,7 +5927,7 @@
           <w:szCs w:val="28"/>
         </w:rPr>
       </w:pPr>
-      <w:bookmarkStart w:id="10" w:name="_Toc202694457"/>
+      <w:bookmarkStart w:id="9" w:name="_Toc202885968"/>
       <w:r>
         <w:rPr>
           <w:rFonts w:ascii="Times New Roman" w:hAnsi="Times New Roman" w:cs="Times New Roman"/>
@@ -6066,7 +5938,7 @@
         <w:lastRenderedPageBreak/>
         <w:t>BAB I</w:t>
       </w:r>
-      <w:bookmarkStart w:id="11" w:name="_Toc146733341"/>
+      <w:bookmarkStart w:id="10" w:name="_Toc146733341"/>
       <w:bookmarkEnd w:id="5"/>
       <w:r>
         <w:rPr>
@@ -6095,8 +5967,8 @@
         </w:rPr>
         <w:t>PENDAHULUAN</w:t>
       </w:r>
+      <w:bookmarkEnd w:id="9"/>
       <w:bookmarkEnd w:id="10"/>
-      <w:bookmarkEnd w:id="11"/>
     </w:p>
     <w:p>
       <w:pPr>
@@ -6118,7 +5990,7 @@
           <w:szCs w:val="24"/>
         </w:rPr>
       </w:pPr>
-      <w:bookmarkStart w:id="12" w:name="_Toc202694458"/>
+      <w:bookmarkStart w:id="11" w:name="_Toc202885969"/>
       <w:r>
         <w:rPr>
           <w:rFonts w:ascii="Times New Roman" w:hAnsi="Times New Roman" w:cs="Times New Roman"/>
@@ -6127,7 +5999,7 @@
         </w:rPr>
         <w:t>Latar Belakang</w:t>
       </w:r>
-      <w:bookmarkEnd w:id="12"/>
+      <w:bookmarkEnd w:id="11"/>
     </w:p>
     <w:p>
       <w:pPr>
@@ -6330,7 +6202,7 @@
           <w:szCs w:val="24"/>
         </w:rPr>
       </w:pPr>
-      <w:bookmarkStart w:id="13" w:name="_Toc202694459"/>
+      <w:bookmarkStart w:id="12" w:name="_Toc202885970"/>
       <w:r>
         <w:rPr>
           <w:rFonts w:ascii="Times New Roman" w:hAnsi="Times New Roman" w:cs="Times New Roman"/>
@@ -6339,8 +6211,8 @@
         </w:rPr>
         <w:t>Rumusan Masalah</w:t>
       </w:r>
-      <w:bookmarkStart w:id="14" w:name="_Toc146733342"/>
-      <w:bookmarkEnd w:id="13"/>
+      <w:bookmarkStart w:id="13" w:name="_Toc146733342"/>
+      <w:bookmarkEnd w:id="12"/>
     </w:p>
     <w:p>
       <w:pPr>
@@ -6462,7 +6334,7 @@
           <w:szCs w:val="24"/>
         </w:rPr>
       </w:pPr>
-      <w:bookmarkStart w:id="15" w:name="_Toc202694460"/>
+      <w:bookmarkStart w:id="14" w:name="_Toc202885971"/>
       <w:r>
         <w:rPr>
           <w:rFonts w:ascii="Times New Roman" w:hAnsi="Times New Roman" w:cs="Times New Roman"/>
@@ -6472,7 +6344,7 @@
         </w:rPr>
         <w:t>Batasan Masalah</w:t>
       </w:r>
-      <w:bookmarkEnd w:id="15"/>
+      <w:bookmarkEnd w:id="14"/>
     </w:p>
     <w:p>
       <w:pPr>
@@ -6646,7 +6518,7 @@
           <w:szCs w:val="22"/>
         </w:rPr>
       </w:pPr>
-      <w:bookmarkStart w:id="16" w:name="_Toc202694461"/>
+      <w:bookmarkStart w:id="15" w:name="_Toc202885972"/>
       <w:r>
         <w:rPr>
           <w:rFonts w:ascii="Times New Roman" w:hAnsi="Times New Roman" w:cs="Times New Roman"/>
@@ -6656,7 +6528,7 @@
         <w:lastRenderedPageBreak/>
         <w:t>Tujuan Penulisan Laporan</w:t>
       </w:r>
-      <w:bookmarkEnd w:id="16"/>
+      <w:bookmarkEnd w:id="15"/>
     </w:p>
     <w:p>
       <w:pPr>
@@ -6789,7 +6661,7 @@
           <w:szCs w:val="22"/>
         </w:rPr>
       </w:pPr>
-      <w:bookmarkStart w:id="17" w:name="_Toc202694462"/>
+      <w:bookmarkStart w:id="16" w:name="_Toc202885973"/>
       <w:r>
         <w:rPr>
           <w:rFonts w:ascii="Times New Roman" w:hAnsi="Times New Roman" w:cs="Times New Roman"/>
@@ -6798,7 +6670,7 @@
         </w:rPr>
         <w:t>Metode Pengumpulan Data</w:t>
       </w:r>
-      <w:bookmarkEnd w:id="17"/>
+      <w:bookmarkEnd w:id="16"/>
     </w:p>
     <w:p>
       <w:pPr>
@@ -6956,7 +6828,7 @@
           <w:szCs w:val="28"/>
         </w:rPr>
       </w:pPr>
-      <w:bookmarkStart w:id="18" w:name="_Toc202694463"/>
+      <w:bookmarkStart w:id="17" w:name="_Toc202885974"/>
       <w:r>
         <w:rPr>
           <w:rFonts w:ascii="Times New Roman" w:hAnsi="Times New Roman" w:cs="Times New Roman"/>
@@ -6967,8 +6839,8 @@
         <w:lastRenderedPageBreak/>
         <w:t>BAB II</w:t>
       </w:r>
-      <w:bookmarkStart w:id="19" w:name="_Toc146733343"/>
-      <w:bookmarkEnd w:id="14"/>
+      <w:bookmarkStart w:id="18" w:name="_Toc146733343"/>
+      <w:bookmarkEnd w:id="13"/>
       <w:r>
         <w:rPr>
           <w:rFonts w:ascii="Times New Roman" w:hAnsi="Times New Roman" w:cs="Times New Roman"/>
@@ -6978,7 +6850,7 @@
         </w:rPr>
         <w:t xml:space="preserve"> </w:t>
       </w:r>
-      <w:bookmarkEnd w:id="19"/>
+      <w:bookmarkEnd w:id="18"/>
       <w:r>
         <w:rPr>
           <w:rFonts w:ascii="Times New Roman" w:hAnsi="Times New Roman" w:cs="Times New Roman"/>
@@ -6998,7 +6870,7 @@
         </w:rPr>
         <w:t>LANDASAN TEORI</w:t>
       </w:r>
-      <w:bookmarkEnd w:id="18"/>
+      <w:bookmarkEnd w:id="17"/>
     </w:p>
     <w:p>
       <w:pPr>
@@ -7031,7 +6903,7 @@
         </w:rPr>
         <w:t xml:space="preserve"> </w:t>
       </w:r>
-      <w:bookmarkStart w:id="20" w:name="_Toc202694464"/>
+      <w:bookmarkStart w:id="19" w:name="_Toc202885975"/>
       <w:r>
         <w:rPr>
           <w:rFonts w:ascii="Times New Roman" w:hAnsi="Times New Roman" w:cs="Times New Roman"/>
@@ -7041,7 +6913,7 @@
         </w:rPr>
         <w:t>Teori Umum</w:t>
       </w:r>
-      <w:bookmarkEnd w:id="20"/>
+      <w:bookmarkEnd w:id="19"/>
       <w:r>
         <w:rPr>
           <w:rFonts w:ascii="Times New Roman" w:hAnsi="Times New Roman" w:cs="Times New Roman"/>
@@ -7065,7 +6937,7 @@
           <w:rFonts w:cs="Times New Roman"/>
         </w:rPr>
       </w:pPr>
-      <w:bookmarkStart w:id="21" w:name="_Toc202694465"/>
+      <w:bookmarkStart w:id="20" w:name="_Toc202885976"/>
       <w:r>
         <w:rPr>
           <w:rFonts w:cs="Times New Roman"/>
@@ -7113,7 +6985,7 @@
         </w:rPr>
         <w:t xml:space="preserve"> (Point-of-Sales)</w:t>
       </w:r>
-      <w:bookmarkEnd w:id="21"/>
+      <w:bookmarkEnd w:id="20"/>
     </w:p>
     <w:p>
       <w:pPr>
@@ -7305,7 +7177,7 @@
           <w:lang w:val="en-US"/>
         </w:rPr>
       </w:pPr>
-      <w:bookmarkStart w:id="22" w:name="_Toc202694466"/>
+      <w:bookmarkStart w:id="21" w:name="_Toc202885977"/>
       <w:r>
         <w:rPr>
           <w:rFonts w:cs="Times New Roman"/>
@@ -7332,7 +7204,7 @@
         </w:rPr>
         <w:t>Firestore</w:t>
       </w:r>
-      <w:bookmarkEnd w:id="22"/>
+      <w:bookmarkEnd w:id="21"/>
       <w:proofErr w:type="spellEnd"/>
     </w:p>
     <w:p>
@@ -7720,7 +7592,7 @@
           <w:szCs w:val="24"/>
         </w:rPr>
       </w:pPr>
-      <w:bookmarkStart w:id="23" w:name="_Toc202694467"/>
+      <w:bookmarkStart w:id="22" w:name="_Toc202885978"/>
       <w:r>
         <w:rPr>
           <w:rFonts w:ascii="Times New Roman" w:hAnsi="Times New Roman" w:cs="Times New Roman"/>
@@ -7739,7 +7611,7 @@
         </w:rPr>
         <w:t>s</w:t>
       </w:r>
-      <w:bookmarkEnd w:id="23"/>
+      <w:bookmarkEnd w:id="22"/>
     </w:p>
     <w:p>
       <w:pPr>
@@ -7757,7 +7629,7 @@
           <w:lang w:val="en-US"/>
         </w:rPr>
       </w:pPr>
-      <w:bookmarkStart w:id="24" w:name="_Toc202694468"/>
+      <w:bookmarkStart w:id="23" w:name="_Toc202885979"/>
       <w:r>
         <w:rPr>
           <w:rFonts w:cs="Times New Roman"/>
@@ -7803,7 +7675,7 @@
         </w:rPr>
         <w:t>)</w:t>
       </w:r>
-      <w:bookmarkEnd w:id="24"/>
+      <w:bookmarkEnd w:id="23"/>
     </w:p>
     <w:p>
       <w:pPr>
@@ -8367,11 +8239,11 @@
         <w:spacing w:before="0" w:line="360" w:lineRule="auto"/>
         <w:ind w:left="1134" w:hanging="708"/>
       </w:pPr>
-      <w:bookmarkStart w:id="25" w:name="_Toc202694469"/>
+      <w:bookmarkStart w:id="24" w:name="_Toc202885980"/>
       <w:r>
         <w:t>Pengertian Pemesanan Makanan Online/Offline untuk UMKM</w:t>
       </w:r>
-      <w:bookmarkEnd w:id="25"/>
+      <w:bookmarkEnd w:id="24"/>
     </w:p>
     <w:p>
       <w:pPr>
@@ -8425,11 +8297,11 @@
         <w:spacing w:before="0" w:line="360" w:lineRule="auto"/>
         <w:ind w:left="1134" w:hanging="708"/>
       </w:pPr>
-      <w:bookmarkStart w:id="26" w:name="_Toc202694470"/>
+      <w:bookmarkStart w:id="25" w:name="_Toc202885981"/>
       <w:r>
         <w:t>Relevansi Aplikasi Kasir dan Stok untuk UMKM</w:t>
       </w:r>
-      <w:bookmarkEnd w:id="26"/>
+      <w:bookmarkEnd w:id="25"/>
     </w:p>
     <w:p>
       <w:pPr>
@@ -8492,7 +8364,7 @@
           <w:szCs w:val="28"/>
         </w:rPr>
       </w:pPr>
-      <w:bookmarkStart w:id="27" w:name="_Toc202694471"/>
+      <w:bookmarkStart w:id="26" w:name="_Toc202885982"/>
       <w:r>
         <w:rPr>
           <w:rFonts w:ascii="Times New Roman" w:hAnsi="Times New Roman" w:cs="Times New Roman"/>
@@ -8529,7 +8401,7 @@
         </w:rPr>
         <w:t>TINJAUAN OBJEK YANG DITELITI</w:t>
       </w:r>
-      <w:bookmarkEnd w:id="27"/>
+      <w:bookmarkEnd w:id="26"/>
       <w:r>
         <w:rPr>
           <w:rFonts w:ascii="Times New Roman" w:hAnsi="Times New Roman" w:cs="Times New Roman"/>
@@ -8564,7 +8436,7 @@
           <w:szCs w:val="24"/>
         </w:rPr>
       </w:pPr>
-      <w:bookmarkStart w:id="28" w:name="_Toc202694472"/>
+      <w:bookmarkStart w:id="27" w:name="_Toc202885983"/>
       <w:r>
         <w:rPr>
           <w:rFonts w:ascii="Times New Roman" w:hAnsi="Times New Roman" w:cs="Times New Roman"/>
@@ -8581,7 +8453,7 @@
         </w:rPr>
         <w:t>Tempat Studi Kasus</w:t>
       </w:r>
-      <w:bookmarkEnd w:id="28"/>
+      <w:bookmarkEnd w:id="27"/>
     </w:p>
     <w:p>
       <w:pPr>
@@ -8680,7 +8552,7 @@
           <w:szCs w:val="24"/>
         </w:rPr>
       </w:pPr>
-      <w:bookmarkStart w:id="29" w:name="_Toc202694473"/>
+      <w:bookmarkStart w:id="28" w:name="_Toc202885984"/>
       <w:r>
         <w:rPr>
           <w:rFonts w:ascii="Times New Roman" w:hAnsi="Times New Roman" w:cs="Times New Roman"/>
@@ -8689,7 +8561,7 @@
         </w:rPr>
         <w:t>Struktur Organisasi</w:t>
       </w:r>
-      <w:bookmarkEnd w:id="29"/>
+      <w:bookmarkEnd w:id="28"/>
     </w:p>
     <w:p>
       <w:pPr>
@@ -8746,11 +8618,11 @@
         <w:pStyle w:val="sub32"/>
         <w:spacing w:before="0"/>
       </w:pPr>
-      <w:bookmarkStart w:id="30" w:name="_Toc202694474"/>
+      <w:bookmarkStart w:id="29" w:name="_Toc202885985"/>
       <w:r>
         <w:t>Pemilik Usaha</w:t>
       </w:r>
-      <w:bookmarkEnd w:id="30"/>
+      <w:bookmarkEnd w:id="29"/>
     </w:p>
     <w:p>
       <w:pPr>
@@ -8867,12 +8739,12 @@
         <w:pStyle w:val="sub32"/>
         <w:spacing w:before="0"/>
       </w:pPr>
-      <w:bookmarkStart w:id="31" w:name="_Toc202694475"/>
+      <w:bookmarkStart w:id="30" w:name="_Toc202885986"/>
       <w:r>
         <w:lastRenderedPageBreak/>
         <w:t>Kerabat atau Kasir Bantu</w:t>
       </w:r>
-      <w:bookmarkEnd w:id="31"/>
+      <w:bookmarkEnd w:id="30"/>
     </w:p>
     <w:p>
       <w:pPr>
@@ -8964,7 +8836,7 @@
           <w14:ligatures w14:val="standardContextual"/>
         </w:rPr>
       </w:pPr>
-      <w:bookmarkStart w:id="32" w:name="_Toc202694476"/>
+      <w:bookmarkStart w:id="31" w:name="_Toc202885987"/>
       <w:r>
         <w:rPr>
           <w:rFonts w:ascii="Times New Roman" w:eastAsiaTheme="minorHAnsi" w:hAnsi="Times New Roman" w:cs="Times New Roman"/>
@@ -8974,7 +8846,7 @@
         </w:rPr>
         <w:t>Prosedur Pemesanan Tiket</w:t>
       </w:r>
-      <w:bookmarkEnd w:id="32"/>
+      <w:bookmarkEnd w:id="31"/>
     </w:p>
     <w:p>
       <w:pPr>
@@ -9178,8 +9050,8 @@
       <w:r>
         <w:br w:type="page"/>
       </w:r>
-      <w:bookmarkStart w:id="33" w:name="_Toc146733346"/>
-      <w:bookmarkStart w:id="34" w:name="_Toc146736082"/>
+      <w:bookmarkStart w:id="32" w:name="_Toc146733346"/>
+      <w:bookmarkStart w:id="33" w:name="_Toc146736082"/>
     </w:p>
     <w:p>
       <w:pPr>
@@ -9191,7 +9063,7 @@
           <w:szCs w:val="28"/>
         </w:rPr>
       </w:pPr>
-      <w:bookmarkStart w:id="35" w:name="_Toc202694477"/>
+      <w:bookmarkStart w:id="34" w:name="_Toc202885988"/>
       <w:r>
         <w:rPr>
           <w:rFonts w:ascii="Times New Roman" w:hAnsi="Times New Roman" w:cs="Times New Roman"/>
@@ -9218,7 +9090,7 @@
         <w:br/>
         <w:t>IMPLEMENTASI DAN PEMBAHASAN</w:t>
       </w:r>
-      <w:bookmarkEnd w:id="35"/>
+      <w:bookmarkEnd w:id="34"/>
     </w:p>
     <w:p>
       <w:pPr>
@@ -9249,7 +9121,7 @@
         </w:rPr>
         <w:t xml:space="preserve"> </w:t>
       </w:r>
-      <w:bookmarkStart w:id="36" w:name="_Toc202694478"/>
+      <w:bookmarkStart w:id="35" w:name="_Toc202885989"/>
       <w:r>
         <w:rPr>
           <w:rFonts w:ascii="Times New Roman" w:hAnsi="Times New Roman" w:cs="Times New Roman"/>
@@ -9284,7 +9156,7 @@
         </w:rPr>
         <w:t>Aplikasi</w:t>
       </w:r>
-      <w:bookmarkEnd w:id="36"/>
+      <w:bookmarkEnd w:id="35"/>
       <w:proofErr w:type="spellEnd"/>
     </w:p>
     <w:p>
@@ -9310,7 +9182,7 @@
         <w:pStyle w:val="sub41"/>
         <w:spacing w:before="0"/>
       </w:pPr>
-      <w:bookmarkStart w:id="37" w:name="_Toc202694479"/>
+      <w:bookmarkStart w:id="36" w:name="_Toc202885990"/>
       <w:proofErr w:type="spellStart"/>
       <w:r>
         <w:t>Spesifikasi</w:t>
@@ -9331,7 +9203,7 @@
       <w:r>
         <w:t>Digunakan</w:t>
       </w:r>
-      <w:bookmarkEnd w:id="37"/>
+      <w:bookmarkEnd w:id="36"/>
       <w:proofErr w:type="spellEnd"/>
     </w:p>
     <w:tbl>
@@ -9815,7 +9687,7 @@
         <w:pStyle w:val="sub41"/>
         <w:spacing w:before="0"/>
       </w:pPr>
-      <w:bookmarkStart w:id="38" w:name="_Toc202694480"/>
+      <w:bookmarkStart w:id="37" w:name="_Toc202885991"/>
       <w:proofErr w:type="spellStart"/>
       <w:r>
         <w:t>Spesifikasi</w:t>
@@ -9836,7 +9708,7 @@
       <w:r>
         <w:t>Lunak</w:t>
       </w:r>
-      <w:bookmarkEnd w:id="38"/>
+      <w:bookmarkEnd w:id="37"/>
       <w:proofErr w:type="spellEnd"/>
     </w:p>
     <w:tbl>
@@ -10237,7 +10109,7 @@
         <w:pStyle w:val="sub41"/>
         <w:spacing w:before="0"/>
       </w:pPr>
-      <w:bookmarkStart w:id="39" w:name="_Toc202694481"/>
+      <w:bookmarkStart w:id="38" w:name="_Toc202885992"/>
       <w:proofErr w:type="spellStart"/>
       <w:r>
         <w:t>Tahapan</w:t>
@@ -10250,7 +10122,7 @@
       <w:r>
         <w:t>Implementasi</w:t>
       </w:r>
-      <w:bookmarkEnd w:id="39"/>
+      <w:bookmarkEnd w:id="38"/>
       <w:proofErr w:type="spellEnd"/>
     </w:p>
     <w:p>
@@ -12208,7 +12080,7 @@
         <w:spacing w:before="0"/>
         <w:contextualSpacing/>
       </w:pPr>
-      <w:bookmarkStart w:id="40" w:name="_Toc202694482"/>
+      <w:bookmarkStart w:id="39" w:name="_Toc202885993"/>
       <w:r>
         <w:t xml:space="preserve">Hasil </w:t>
       </w:r>
@@ -12224,7 +12096,7 @@
       <w:r>
         <w:t>Tampilan</w:t>
       </w:r>
-      <w:bookmarkEnd w:id="40"/>
+      <w:bookmarkEnd w:id="39"/>
       <w:proofErr w:type="spellEnd"/>
     </w:p>
     <w:p>
@@ -12824,11 +12696,11 @@
               </w:numPr>
               <w:ind w:left="378"/>
             </w:pPr>
-            <w:bookmarkStart w:id="41" w:name="_Toc202695085"/>
+            <w:bookmarkStart w:id="40" w:name="_Toc202885858"/>
             <w:r>
               <w:t>Splash dan Login Screen</w:t>
             </w:r>
-            <w:bookmarkEnd w:id="41"/>
+            <w:bookmarkEnd w:id="40"/>
           </w:p>
         </w:tc>
       </w:tr>
@@ -13188,11 +13060,11 @@
               </w:numPr>
               <w:ind w:left="313"/>
             </w:pPr>
-            <w:bookmarkStart w:id="42" w:name="_Toc202695086"/>
+            <w:bookmarkStart w:id="41" w:name="_Toc202885859"/>
             <w:r>
               <w:t>Home Screen</w:t>
             </w:r>
-            <w:bookmarkEnd w:id="42"/>
+            <w:bookmarkEnd w:id="41"/>
           </w:p>
         </w:tc>
       </w:tr>
@@ -14156,11 +14028,11 @@
               </w:numPr>
               <w:ind w:left="378"/>
             </w:pPr>
-            <w:bookmarkStart w:id="43" w:name="_Toc202695087"/>
+            <w:bookmarkStart w:id="42" w:name="_Toc202885860"/>
             <w:r>
               <w:t>Cart dan notifikasi screen</w:t>
             </w:r>
-            <w:bookmarkEnd w:id="43"/>
+            <w:bookmarkEnd w:id="42"/>
           </w:p>
         </w:tc>
       </w:tr>
@@ -14720,11 +14592,11 @@
               </w:numPr>
               <w:ind w:left="378"/>
             </w:pPr>
-            <w:bookmarkStart w:id="44" w:name="_Toc202695088"/>
+            <w:bookmarkStart w:id="43" w:name="_Toc202885861"/>
             <w:r>
               <w:t>CRUD Stock Screen</w:t>
             </w:r>
-            <w:bookmarkEnd w:id="44"/>
+            <w:bookmarkEnd w:id="43"/>
           </w:p>
         </w:tc>
       </w:tr>
@@ -15362,11 +15234,11 @@
               </w:numPr>
               <w:ind w:left="378"/>
             </w:pPr>
-            <w:bookmarkStart w:id="45" w:name="_Toc202695089"/>
+            <w:bookmarkStart w:id="44" w:name="_Toc202885862"/>
             <w:r>
               <w:t>Profile dan Manage User Screen</w:t>
             </w:r>
-            <w:bookmarkEnd w:id="45"/>
+            <w:bookmarkEnd w:id="44"/>
           </w:p>
         </w:tc>
       </w:tr>
@@ -15966,11 +15838,11 @@
               </w:numPr>
               <w:ind w:left="378"/>
             </w:pPr>
-            <w:bookmarkStart w:id="46" w:name="_Toc202695090"/>
+            <w:bookmarkStart w:id="45" w:name="_Toc202885863"/>
             <w:r>
               <w:t>CRUD Menu Screen</w:t>
             </w:r>
-            <w:bookmarkEnd w:id="46"/>
+            <w:bookmarkEnd w:id="45"/>
           </w:p>
         </w:tc>
       </w:tr>
@@ -16474,11 +16346,11 @@
               </w:numPr>
               <w:ind w:left="378"/>
             </w:pPr>
-            <w:bookmarkStart w:id="47" w:name="_Toc202695091"/>
+            <w:bookmarkStart w:id="46" w:name="_Toc202885864"/>
             <w:r>
               <w:t>History Transaksi</w:t>
             </w:r>
-            <w:bookmarkEnd w:id="47"/>
+            <w:bookmarkEnd w:id="46"/>
           </w:p>
         </w:tc>
       </w:tr>
@@ -16518,7 +16390,7 @@
           <w:szCs w:val="28"/>
         </w:rPr>
       </w:pPr>
-      <w:bookmarkStart w:id="48" w:name="_Toc202694483"/>
+      <w:bookmarkStart w:id="47" w:name="_Toc202885994"/>
       <w:r>
         <w:rPr>
           <w:rFonts w:ascii="Times New Roman" w:hAnsi="Times New Roman" w:cs="Times New Roman"/>
@@ -16545,7 +16417,7 @@
         <w:br/>
         <w:t>PENUTUP</w:t>
       </w:r>
-      <w:bookmarkEnd w:id="48"/>
+      <w:bookmarkEnd w:id="47"/>
     </w:p>
     <w:p>
       <w:pPr>
@@ -16577,7 +16449,7 @@
         </w:rPr>
         <w:t xml:space="preserve"> </w:t>
       </w:r>
-      <w:bookmarkStart w:id="49" w:name="_Toc202694484"/>
+      <w:bookmarkStart w:id="48" w:name="_Toc202885995"/>
       <w:r>
         <w:rPr>
           <w:rFonts w:ascii="Times New Roman" w:hAnsi="Times New Roman" w:cs="Times New Roman"/>
@@ -16586,7 +16458,7 @@
         </w:rPr>
         <w:t>Kesimpulan</w:t>
       </w:r>
-      <w:bookmarkEnd w:id="49"/>
+      <w:bookmarkEnd w:id="48"/>
       <w:r>
         <w:rPr>
           <w:rFonts w:ascii="Times New Roman" w:hAnsi="Times New Roman" w:cs="Times New Roman"/>
@@ -16916,7 +16788,7 @@
           <w:szCs w:val="24"/>
         </w:rPr>
       </w:pPr>
-      <w:bookmarkStart w:id="50" w:name="_Toc202694485"/>
+      <w:bookmarkStart w:id="49" w:name="_Toc202885996"/>
       <w:r>
         <w:rPr>
           <w:rFonts w:ascii="Times New Roman" w:hAnsi="Times New Roman" w:cs="Times New Roman"/>
@@ -16926,7 +16798,7 @@
         <w:lastRenderedPageBreak/>
         <w:t>Saran</w:t>
       </w:r>
-      <w:bookmarkEnd w:id="50"/>
+      <w:bookmarkEnd w:id="49"/>
     </w:p>
     <w:p>
       <w:pPr>
@@ -17113,7 +16985,7 @@
           <w:szCs w:val="28"/>
         </w:rPr>
       </w:pPr>
-      <w:bookmarkStart w:id="51" w:name="_Toc202694486"/>
+      <w:bookmarkStart w:id="50" w:name="_Toc202885997"/>
       <w:r>
         <w:rPr>
           <w:rFonts w:ascii="Times New Roman" w:hAnsi="Times New Roman" w:cs="Times New Roman"/>
@@ -17123,7 +16995,7 @@
         <w:lastRenderedPageBreak/>
         <w:t>LAMPIRAN</w:t>
       </w:r>
-      <w:bookmarkEnd w:id="51"/>
+      <w:bookmarkEnd w:id="50"/>
     </w:p>
     <w:p/>
     <w:p>
@@ -17212,22 +17084,6 @@
         </w:rPr>
         <w:br/>
         <w:t>Lampiran 2. Kartu Bimbingan</w:t>
-      </w:r>
-    </w:p>
-    <w:p>
-      <w:pPr>
-        <w:spacing w:after="0" w:line="360" w:lineRule="auto"/>
-        <w:rPr>
-          <w:rFonts w:cs="Times New Roman"/>
-          <w:szCs w:val="24"/>
-        </w:rPr>
-      </w:pPr>
-      <w:r>
-        <w:rPr>
-          <w:rFonts w:cs="Times New Roman"/>
-          <w:szCs w:val="24"/>
-        </w:rPr>
-        <w:t>Lampiran 3. Daftar Riwayat Hidup</w:t>
       </w:r>
     </w:p>
     <w:p>
@@ -17256,7 +17112,7 @@
           <w:szCs w:val="28"/>
         </w:rPr>
       </w:pPr>
-      <w:bookmarkStart w:id="52" w:name="_Toc202694487"/>
+      <w:bookmarkStart w:id="51" w:name="_Toc202885998"/>
       <w:r>
         <w:rPr>
           <w:rFonts w:ascii="Times New Roman" w:hAnsi="Times New Roman" w:cs="Times New Roman"/>
@@ -17285,9 +17141,9 @@
         </w:rPr>
         <w:t>AKA</w:t>
       </w:r>
+      <w:bookmarkEnd w:id="32"/>
       <w:bookmarkEnd w:id="33"/>
-      <w:bookmarkEnd w:id="34"/>
-      <w:bookmarkEnd w:id="52"/>
+      <w:bookmarkEnd w:id="51"/>
     </w:p>
     <w:sdt>
       <w:sdtPr>
@@ -21886,6 +21742,7 @@
   <w:style w:type="character" w:default="1" w:styleId="DefaultParagraphFont">
     <w:name w:val="Default Paragraph Font"/>
     <w:uiPriority w:val="1"/>
+    <w:semiHidden/>
     <w:unhideWhenUsed/>
   </w:style>
   <w:style w:type="table" w:default="1" w:styleId="TableNormal">
@@ -22501,6 +22358,7 @@
   <w:rsids>
     <w:rsidRoot w:val="00CA5C0E"/>
     <w:rsid w:val="0018451D"/>
+    <w:rsid w:val="004C1D16"/>
     <w:rsid w:val="005D7E04"/>
     <w:rsid w:val="00A46FA2"/>
     <w:rsid w:val="00B46F86"/>
@@ -23297,7 +23155,7 @@
 </file>
 
 <file path=customXml/itemProps1.xml><?xml version="1.0" encoding="utf-8"?>
-<ds:datastoreItem xmlns:ds="http://schemas.openxmlformats.org/officeDocument/2006/customXml" ds:itemID="{041CEF81-6061-4320-9E7B-BB712604DC8C}">
+<ds:datastoreItem xmlns:ds="http://schemas.openxmlformats.org/officeDocument/2006/customXml" ds:itemID="{4F2691EE-BED9-4B7F-87BB-0C45E38B147D}">
   <ds:schemaRefs>
     <ds:schemaRef ds:uri="http://schemas.openxmlformats.org/officeDocument/2006/bibliography"/>
   </ds:schemaRefs>

</xml_diff>